<commit_message>
Added code to help in debugging median.
</commit_message>
<xml_diff>
--- a/MovingMedianPointer.docx
+++ b/MovingMedianPointer.docx
@@ -1017,6 +1017,8 @@
       </w:r>
     </w:p>
     <w:p>
+      <w:bookmarkStart w:id="15" w:name="OLE_LINK61"/>
+      <w:bookmarkStart w:id="16" w:name="OLE_LINK62"/>
       <w:r>
         <w:lastRenderedPageBreak/>
         <w:t xml:space="preserve">So the rule seems to be: if the number </w:t>
@@ -1036,72 +1038,74 @@
       <w:r>
         <w:t xml:space="preserve">dd, and the original number of elements is even, the offset is -n/2 </w:t>
       </w:r>
-      <w:bookmarkStart w:id="15" w:name="OLE_LINK14"/>
-      <w:bookmarkStart w:id="16" w:name="OLE_LINK15"/>
+      <w:bookmarkStart w:id="17" w:name="OLE_LINK14"/>
+      <w:bookmarkStart w:id="18" w:name="OLE_LINK15"/>
       <w:r>
         <w:t>if the element being inserted is &lt; the current median, and n/2 + 1 if the element being inserted is &gt;= the current median.</w:t>
       </w:r>
-      <w:bookmarkEnd w:id="15"/>
-      <w:bookmarkEnd w:id="16"/>
-    </w:p>
-    <w:p/>
-    <w:p>
-      <w:r>
-        <w:t xml:space="preserve">If the original number of elements is odd, the offset is –n/2 – 1 </w:t>
-      </w:r>
-      <w:r>
-        <w:t>if the element being inserted is &lt; the current median, and n/2 if the element being inserted is &gt;= the current median.</w:t>
-      </w:r>
-    </w:p>
-    <w:p/>
-    <w:p>
-      <w:r>
-        <w:t xml:space="preserve">For </w:t>
-      </w:r>
-      <w:r>
-        <w:t>insertion</w:t>
-      </w:r>
-      <w:r>
-        <w:t>:</w:t>
-      </w:r>
-    </w:p>
-    <w:p/>
-    <w:p>
-      <w:bookmarkStart w:id="17" w:name="OLE_LINK18"/>
-      <w:bookmarkStart w:id="18" w:name="OLE_LINK19"/>
-      <w:r>
-        <w:t>Original number is even:</w:t>
-      </w:r>
-    </w:p>
-    <w:p>
-      <w:bookmarkStart w:id="19" w:name="OLE_LINK20"/>
-      <w:bookmarkStart w:id="20" w:name="OLE_LINK21"/>
       <w:bookmarkEnd w:id="17"/>
       <w:bookmarkEnd w:id="18"/>
       <w:r>
+        <w:t xml:space="preserve"> </w:t>
+      </w:r>
+      <w:r>
+        <w:t xml:space="preserve">If the original number of elements is odd, the offset is –n/2 – 1 </w:t>
+      </w:r>
+      <w:r>
+        <w:t>if the element being inserted is &lt; the current median, and n/2 if the element being inserted is &gt;= the current median.</w:t>
+      </w:r>
+    </w:p>
+    <w:bookmarkEnd w:id="15"/>
+    <w:bookmarkEnd w:id="16"/>
+    <w:p/>
+    <w:p>
+      <w:r>
+        <w:t xml:space="preserve">For </w:t>
+      </w:r>
+      <w:r>
+        <w:t>insertion</w:t>
+      </w:r>
+      <w:r>
+        <w:t>:</w:t>
+      </w:r>
+    </w:p>
+    <w:p/>
+    <w:p>
+      <w:bookmarkStart w:id="19" w:name="OLE_LINK18"/>
+      <w:bookmarkStart w:id="20" w:name="OLE_LINK19"/>
+      <w:r>
+        <w:t>Original number is even:</w:t>
+      </w:r>
+    </w:p>
+    <w:p>
+      <w:bookmarkStart w:id="21" w:name="OLE_LINK20"/>
+      <w:bookmarkStart w:id="22" w:name="OLE_LINK21"/>
+      <w:bookmarkEnd w:id="19"/>
+      <w:bookmarkEnd w:id="20"/>
+      <w:r>
         <w:tab/>
       </w:r>
-      <w:bookmarkStart w:id="21" w:name="OLE_LINK16"/>
-      <w:bookmarkStart w:id="22" w:name="OLE_LINK17"/>
+      <w:bookmarkStart w:id="23" w:name="OLE_LINK16"/>
+      <w:bookmarkStart w:id="24" w:name="OLE_LINK17"/>
       <w:r>
         <w:t xml:space="preserve">Number being </w:t>
       </w:r>
-      <w:bookmarkStart w:id="23" w:name="OLE_LINK30"/>
-      <w:bookmarkStart w:id="24" w:name="OLE_LINK31"/>
+      <w:bookmarkStart w:id="25" w:name="OLE_LINK30"/>
+      <w:bookmarkStart w:id="26" w:name="OLE_LINK31"/>
       <w:r>
         <w:t>inserted</w:t>
       </w:r>
       <w:r>
         <w:t xml:space="preserve"> </w:t>
+      </w:r>
+      <w:bookmarkEnd w:id="25"/>
+      <w:bookmarkEnd w:id="26"/>
+      <w:r>
+        <w:t xml:space="preserve">&lt; the current median: </w:t>
       </w:r>
       <w:bookmarkEnd w:id="23"/>
       <w:bookmarkEnd w:id="24"/>
       <w:r>
-        <w:t xml:space="preserve">&lt; the current median: </w:t>
-      </w:r>
-      <w:bookmarkEnd w:id="21"/>
-      <w:bookmarkEnd w:id="22"/>
-      <w:r>
         <w:t>-</w:t>
       </w:r>
       <w:r>
@@ -1121,8 +1125,8 @@
       <w:r>
         <w:t xml:space="preserve">&gt;= the current median: </w:t>
       </w:r>
-      <w:bookmarkStart w:id="25" w:name="OLE_LINK22"/>
-      <w:bookmarkStart w:id="26" w:name="OLE_LINK23"/>
+      <w:bookmarkStart w:id="27" w:name="OLE_LINK22"/>
+      <w:bookmarkStart w:id="28" w:name="OLE_LINK23"/>
       <w:r>
         <w:t xml:space="preserve">n/2 </w:t>
       </w:r>
@@ -1132,11 +1136,11 @@
       <w:r>
         <w:t xml:space="preserve"> 1</w:t>
       </w:r>
-      <w:bookmarkEnd w:id="25"/>
-      <w:bookmarkEnd w:id="26"/>
-    </w:p>
-    <w:bookmarkEnd w:id="19"/>
-    <w:bookmarkEnd w:id="20"/>
+      <w:bookmarkEnd w:id="27"/>
+      <w:bookmarkEnd w:id="28"/>
+    </w:p>
+    <w:bookmarkEnd w:id="21"/>
+    <w:bookmarkEnd w:id="22"/>
     <w:p/>
     <w:p>
       <w:r>
@@ -1225,13 +1229,13 @@
     </w:p>
     <w:p/>
     <w:p>
-      <w:bookmarkStart w:id="27" w:name="OLE_LINK28"/>
-      <w:bookmarkStart w:id="28" w:name="OLE_LINK29"/>
-      <w:bookmarkStart w:id="29" w:name="OLE_LINK32"/>
-      <w:bookmarkStart w:id="30" w:name="OLE_LINK33"/>
-      <w:bookmarkStart w:id="31" w:name="OLE_LINK36"/>
-      <w:bookmarkStart w:id="32" w:name="OLE_LINK37"/>
-      <w:bookmarkStart w:id="33" w:name="OLE_LINK38"/>
+      <w:bookmarkStart w:id="29" w:name="OLE_LINK28"/>
+      <w:bookmarkStart w:id="30" w:name="OLE_LINK29"/>
+      <w:bookmarkStart w:id="31" w:name="OLE_LINK32"/>
+      <w:bookmarkStart w:id="32" w:name="OLE_LINK33"/>
+      <w:bookmarkStart w:id="33" w:name="OLE_LINK36"/>
+      <w:bookmarkStart w:id="34" w:name="OLE_LINK37"/>
+      <w:bookmarkStart w:id="35" w:name="OLE_LINK38"/>
       <w:r>
         <w:t xml:space="preserve">1 1 </w:t>
       </w:r>
@@ -1250,8 +1254,8 @@
       <w:r>
         <w:t xml:space="preserve"> 5</w:t>
       </w:r>
-      <w:bookmarkEnd w:id="27"/>
-      <w:bookmarkEnd w:id="28"/>
+      <w:bookmarkEnd w:id="29"/>
+      <w:bookmarkEnd w:id="30"/>
       <w:r>
         <w:t xml:space="preserve"> 6</w:t>
       </w:r>
@@ -1259,35 +1263,35 @@
         <w:t xml:space="preserve"> 6 6</w:t>
       </w:r>
     </w:p>
-    <w:bookmarkEnd w:id="29"/>
-    <w:bookmarkEnd w:id="30"/>
     <w:bookmarkEnd w:id="31"/>
-    <w:p>
-      <w:pPr>
-        <w:rPr>
-          <w:b/>
-          <w:bCs/>
-        </w:rPr>
-      </w:pPr>
-      <w:r>
-        <w:t xml:space="preserve">    </w:t>
-      </w:r>
-      <w:r>
-        <w:t xml:space="preserve">    </w:t>
-      </w:r>
-      <w:r>
-        <w:t xml:space="preserve">    </w:t>
-      </w:r>
-      <w:r>
-        <w:rPr>
-          <w:b/>
-          <w:bCs/>
-        </w:rPr>
-        <w:t>^</w:t>
-      </w:r>
-    </w:p>
     <w:bookmarkEnd w:id="32"/>
     <w:bookmarkEnd w:id="33"/>
+    <w:p>
+      <w:pPr>
+        <w:rPr>
+          <w:b/>
+          <w:bCs/>
+        </w:rPr>
+      </w:pPr>
+      <w:r>
+        <w:t xml:space="preserve">    </w:t>
+      </w:r>
+      <w:r>
+        <w:t xml:space="preserve">    </w:t>
+      </w:r>
+      <w:r>
+        <w:t xml:space="preserve">    </w:t>
+      </w:r>
+      <w:r>
+        <w:rPr>
+          <w:b/>
+          <w:bCs/>
+        </w:rPr>
+        <w:t>^</w:t>
+      </w:r>
+    </w:p>
+    <w:bookmarkEnd w:id="34"/>
+    <w:bookmarkEnd w:id="35"/>
     <w:p/>
     <w:p/>
     <w:p>
@@ -1480,8 +1484,8 @@
           <w:bCs/>
         </w:rPr>
       </w:pPr>
-      <w:bookmarkStart w:id="34" w:name="OLE_LINK34"/>
-      <w:bookmarkStart w:id="35" w:name="OLE_LINK35"/>
+      <w:bookmarkStart w:id="36" w:name="OLE_LINK34"/>
+      <w:bookmarkStart w:id="37" w:name="OLE_LINK35"/>
       <w:r>
         <w:rPr>
           <w:b/>
@@ -1496,8 +1500,8 @@
         </w:rPr>
         <w:t xml:space="preserve"> </w:t>
       </w:r>
-      <w:bookmarkEnd w:id="34"/>
-      <w:bookmarkEnd w:id="35"/>
+      <w:bookmarkEnd w:id="36"/>
+      <w:bookmarkEnd w:id="37"/>
       <w:r>
         <w:rPr>
           <w:b/>
@@ -1897,8 +1901,8 @@
           <w:color w:val="000000" w:themeColor="text1"/>
         </w:rPr>
       </w:pPr>
-      <w:bookmarkStart w:id="36" w:name="OLE_LINK41"/>
-      <w:bookmarkStart w:id="37" w:name="OLE_LINK42"/>
+      <w:bookmarkStart w:id="38" w:name="OLE_LINK41"/>
+      <w:bookmarkStart w:id="39" w:name="OLE_LINK42"/>
       <w:r>
         <w:rPr>
           <w:color w:val="000000" w:themeColor="text1"/>
@@ -1929,8 +1933,8 @@
         <w:t>^</w:t>
       </w:r>
     </w:p>
-    <w:bookmarkEnd w:id="36"/>
-    <w:bookmarkEnd w:id="37"/>
+    <w:bookmarkEnd w:id="38"/>
+    <w:bookmarkEnd w:id="39"/>
     <w:p>
       <w:pPr>
         <w:rPr>

</xml_diff>